<commit_message>
Minor reorg of settings & config-handling;Doc-Work;
</commit_message>
<xml_diff>
--- a/DocSrc/Selenium from Dyalog New.docx
+++ b/DocSrc/Selenium from Dyalog New.docx
@@ -1,6 +1,6 @@
 
 <file path=word/document.xml><?xml version="1.0" encoding="utf-8"?>
-<w:document xmlns:wpc="http://schemas.microsoft.com/office/word/2010/wordprocessingCanvas" xmlns:cx="http://schemas.microsoft.com/office/drawing/2014/chartex" xmlns:cx1="http://schemas.microsoft.com/office/drawing/2015/9/8/chartex" xmlns:cx2="http://schemas.microsoft.com/office/drawing/2015/10/21/chartex" xmlns:cx3="http://schemas.microsoft.com/office/drawing/2016/5/9/chartex" xmlns:cx4="http://schemas.microsoft.com/office/drawing/2016/5/10/chartex" xmlns:cx5="http://schemas.microsoft.com/office/drawing/2016/5/11/chartex" xmlns:cx6="http://schemas.microsoft.com/office/drawing/2016/5/12/chartex" xmlns:cx7="http://schemas.microsoft.com/office/drawing/2016/5/13/chartex" xmlns:cx8="http://schemas.microsoft.com/office/drawing/2016/5/14/chartex" xmlns:mc="http://schemas.openxmlformats.org/markup-compatibility/2006" xmlns:aink="http://schemas.microsoft.com/office/drawing/2016/ink" xmlns:am3d="http://schemas.microsoft.com/office/drawing/2017/model3d" xmlns:o="urn:schemas-microsoft-com:office:office" xmlns:r="http://schemas.openxmlformats.org/officeDocument/2006/relationships" xmlns:m="http://schemas.openxmlformats.org/officeDocument/2006/math" xmlns:v="urn:schemas-microsoft-com:vml" xmlns:wp14="http://schemas.microsoft.com/office/word/2010/wordprocessingDrawing" xmlns:wp="http://schemas.openxmlformats.org/drawingml/2006/wordprocessingDrawing" xmlns:w10="urn:schemas-microsoft-com:office:word" xmlns:w="http://schemas.openxmlformats.org/wordprocessingml/2006/main" xmlns:w14="http://schemas.microsoft.com/office/word/2010/wordml" xmlns:w15="http://schemas.microsoft.com/office/word/2012/wordml" xmlns:w16cid="http://schemas.microsoft.com/office/word/2016/wordml/cid" xmlns:w16se="http://schemas.microsoft.com/office/word/2015/wordml/symex" xmlns:wpg="http://schemas.microsoft.com/office/word/2010/wordprocessingGroup" xmlns:wpi="http://schemas.microsoft.com/office/word/2010/wordprocessingInk" xmlns:wne="http://schemas.microsoft.com/office/word/2006/wordml" xmlns:wps="http://schemas.microsoft.com/office/word/2010/wordprocessingShape" mc:Ignorable="w14 w15 w16se w16cid wp14">
+<w:document xmlns:wpc="http://schemas.microsoft.com/office/word/2010/wordprocessingCanvas" xmlns:cx="http://schemas.microsoft.com/office/drawing/2014/chartex" xmlns:cx1="http://schemas.microsoft.com/office/drawing/2015/9/8/chartex" xmlns:cx2="http://schemas.microsoft.com/office/drawing/2015/10/21/chartex" xmlns:cx3="http://schemas.microsoft.com/office/drawing/2016/5/9/chartex" xmlns:cx4="http://schemas.microsoft.com/office/drawing/2016/5/10/chartex" xmlns:cx5="http://schemas.microsoft.com/office/drawing/2016/5/11/chartex" xmlns:cx6="http://schemas.microsoft.com/office/drawing/2016/5/12/chartex" xmlns:cx7="http://schemas.microsoft.com/office/drawing/2016/5/13/chartex" xmlns:cx8="http://schemas.microsoft.com/office/drawing/2016/5/14/chartex" xmlns:mc="http://schemas.openxmlformats.org/markup-compatibility/2006" xmlns:aink="http://schemas.microsoft.com/office/drawing/2016/ink" xmlns:am3d="http://schemas.microsoft.com/office/drawing/2017/model3d" xmlns:o="urn:schemas-microsoft-com:office:office" xmlns:r="http://schemas.openxmlformats.org/officeDocument/2006/relationships" xmlns:m="http://schemas.openxmlformats.org/officeDocument/2006/math" xmlns:v="urn:schemas-microsoft-com:vml" xmlns:wp14="http://schemas.microsoft.com/office/word/2010/wordprocessingDrawing" xmlns:wp="http://schemas.openxmlformats.org/drawingml/2006/wordprocessingDrawing" xmlns:w10="urn:schemas-microsoft-com:office:word" xmlns:w="http://schemas.openxmlformats.org/wordprocessingml/2006/main" xmlns:w14="http://schemas.microsoft.com/office/word/2010/wordml" xmlns:w15="http://schemas.microsoft.com/office/word/2012/wordml" xmlns:w16cex="http://schemas.microsoft.com/office/word/2018/wordml/cex" xmlns:w16cid="http://schemas.microsoft.com/office/word/2016/wordml/cid" xmlns:w16="http://schemas.microsoft.com/office/word/2018/wordml" xmlns:w16se="http://schemas.microsoft.com/office/word/2015/wordml/symex" xmlns:wpg="http://schemas.microsoft.com/office/word/2010/wordprocessingGroup" xmlns:wpi="http://schemas.microsoft.com/office/word/2010/wordprocessingInk" xmlns:wne="http://schemas.microsoft.com/office/word/2006/wordml" xmlns:wps="http://schemas.microsoft.com/office/word/2010/wordprocessingShape" mc:Ignorable="w14 w15 w16se w16cid w16 w16cex wp14">
   <w:body>
     <w:p>
       <w:pPr>
@@ -984,7 +984,13 @@
               <w:t>ht argument. The code has been tested with Chrome</w:t>
             </w:r>
             <w:r>
-              <w:t>, Firefox and HTMLRenderer (which uses CEF, the "Chromium Embedded Framework")</w:t>
+              <w:t>, Firefox</w:t>
+            </w:r>
+            <w:r>
+              <w:t>, Edge</w:t>
+            </w:r>
+            <w:r>
+              <w:t xml:space="preserve"> and HTMLRenderer (which uses CEF, the "Chromium Embedded Framework")</w:t>
             </w:r>
             <w:r>
               <w:t>.</w:t>
@@ -1103,14 +1109,24 @@
               <w:rPr>
                 <w:rFonts w:ascii="APL385 Unicode" w:hAnsi="APL385 Unicode"/>
                 <w:sz w:val="20"/>
+                <w:u w:val="single"/>
               </w:rPr>
             </w:pPr>
             <w:r>
               <w:rPr>
                 <w:rFonts w:ascii="APL385 Unicode" w:hAnsi="APL385 Unicode"/>
                 <w:sz w:val="20"/>
+                <w:u w:val="single"/>
               </w:rPr>
               <w:t>PORT</w:t>
+            </w:r>
+            <w:r>
+              <w:rPr>
+                <w:rFonts w:ascii="APL385 Unicode" w:hAnsi="APL385 Unicode"/>
+                <w:sz w:val="20"/>
+                <w:u w:val="single"/>
+              </w:rPr>
+              <w:t xml:space="preserve"> </w:t>
             </w:r>
           </w:p>
         </w:tc>
@@ -1120,7 +1136,10 @@
           </w:tcPr>
           <w:p>
             <w:r>
-              <w:t>The address of the port that Selenium should use to control the browser</w:t>
+              <w:t xml:space="preserve">The address of the port that </w:t>
+            </w:r>
+            <w:r>
+              <w:t>the browser use to retrieve content</w:t>
             </w:r>
           </w:p>
         </w:tc>
@@ -1728,7 +1747,7 @@
                 <w:rFonts w:ascii="APL385 Unicode" w:hAnsi="APL385 Unicode"/>
                 <w:sz w:val="20"/>
               </w:rPr>
-              <w:t>'ClassSelectors' Find '#mytable td'</w:t>
+              <w:t>'CssSelectors' Find '#mytable td'</w:t>
             </w:r>
           </w:p>
         </w:tc>
@@ -1738,7 +1757,19 @@
           </w:tcPr>
           <w:p>
             <w:r>
-              <w:t>All td elements in table with id mytable</w:t>
+              <w:t xml:space="preserve">All td elements </w:t>
+            </w:r>
+            <w:r>
+              <w:t>within</w:t>
+            </w:r>
+            <w:r>
+              <w:t xml:space="preserve"> </w:t>
+            </w:r>
+            <w:r>
+              <w:t>tag</w:t>
+            </w:r>
+            <w:r>
+              <w:t xml:space="preserve"> with id mytable</w:t>
             </w:r>
           </w:p>
         </w:tc>
@@ -2557,8 +2588,6 @@
         </w:rPr>
         <w:t>SendKeys</w:t>
       </w:r>
-      <w:bookmarkStart w:id="0" w:name="_GoBack"/>
-      <w:bookmarkEnd w:id="0"/>
       <w:r>
         <w:rPr>
           <w:rFonts w:ascii="APL385 Unicode" w:hAnsi="APL385 Unicode"/>
@@ -2811,7 +2840,7 @@
 </file>
 
 <file path=word/endnotes.xml><?xml version="1.0" encoding="utf-8"?>
-<w:endnotes xmlns:wpc="http://schemas.microsoft.com/office/word/2010/wordprocessingCanvas" xmlns:cx="http://schemas.microsoft.com/office/drawing/2014/chartex" xmlns:cx1="http://schemas.microsoft.com/office/drawing/2015/9/8/chartex" xmlns:cx2="http://schemas.microsoft.com/office/drawing/2015/10/21/chartex" xmlns:cx3="http://schemas.microsoft.com/office/drawing/2016/5/9/chartex" xmlns:cx4="http://schemas.microsoft.com/office/drawing/2016/5/10/chartex" xmlns:cx5="http://schemas.microsoft.com/office/drawing/2016/5/11/chartex" xmlns:cx6="http://schemas.microsoft.com/office/drawing/2016/5/12/chartex" xmlns:cx7="http://schemas.microsoft.com/office/drawing/2016/5/13/chartex" xmlns:cx8="http://schemas.microsoft.com/office/drawing/2016/5/14/chartex" xmlns:mc="http://schemas.openxmlformats.org/markup-compatibility/2006" xmlns:aink="http://schemas.microsoft.com/office/drawing/2016/ink" xmlns:am3d="http://schemas.microsoft.com/office/drawing/2017/model3d" xmlns:o="urn:schemas-microsoft-com:office:office" xmlns:r="http://schemas.openxmlformats.org/officeDocument/2006/relationships" xmlns:m="http://schemas.openxmlformats.org/officeDocument/2006/math" xmlns:v="urn:schemas-microsoft-com:vml" xmlns:wp14="http://schemas.microsoft.com/office/word/2010/wordprocessingDrawing" xmlns:wp="http://schemas.openxmlformats.org/drawingml/2006/wordprocessingDrawing" xmlns:w10="urn:schemas-microsoft-com:office:word" xmlns:w="http://schemas.openxmlformats.org/wordprocessingml/2006/main" xmlns:w14="http://schemas.microsoft.com/office/word/2010/wordml" xmlns:w15="http://schemas.microsoft.com/office/word/2012/wordml" xmlns:w16cid="http://schemas.microsoft.com/office/word/2016/wordml/cid" xmlns:w16se="http://schemas.microsoft.com/office/word/2015/wordml/symex" xmlns:wpg="http://schemas.microsoft.com/office/word/2010/wordprocessingGroup" xmlns:wpi="http://schemas.microsoft.com/office/word/2010/wordprocessingInk" xmlns:wne="http://schemas.microsoft.com/office/word/2006/wordml" xmlns:wps="http://schemas.microsoft.com/office/word/2010/wordprocessingShape" mc:Ignorable="w14 w15 w16se w16cid wp14">
+<w:endnotes xmlns:wpc="http://schemas.microsoft.com/office/word/2010/wordprocessingCanvas" xmlns:cx="http://schemas.microsoft.com/office/drawing/2014/chartex" xmlns:cx1="http://schemas.microsoft.com/office/drawing/2015/9/8/chartex" xmlns:cx2="http://schemas.microsoft.com/office/drawing/2015/10/21/chartex" xmlns:cx3="http://schemas.microsoft.com/office/drawing/2016/5/9/chartex" xmlns:cx4="http://schemas.microsoft.com/office/drawing/2016/5/10/chartex" xmlns:cx5="http://schemas.microsoft.com/office/drawing/2016/5/11/chartex" xmlns:cx6="http://schemas.microsoft.com/office/drawing/2016/5/12/chartex" xmlns:cx7="http://schemas.microsoft.com/office/drawing/2016/5/13/chartex" xmlns:cx8="http://schemas.microsoft.com/office/drawing/2016/5/14/chartex" xmlns:mc="http://schemas.openxmlformats.org/markup-compatibility/2006" xmlns:aink="http://schemas.microsoft.com/office/drawing/2016/ink" xmlns:am3d="http://schemas.microsoft.com/office/drawing/2017/model3d" xmlns:o="urn:schemas-microsoft-com:office:office" xmlns:r="http://schemas.openxmlformats.org/officeDocument/2006/relationships" xmlns:m="http://schemas.openxmlformats.org/officeDocument/2006/math" xmlns:v="urn:schemas-microsoft-com:vml" xmlns:wp14="http://schemas.microsoft.com/office/word/2010/wordprocessingDrawing" xmlns:wp="http://schemas.openxmlformats.org/drawingml/2006/wordprocessingDrawing" xmlns:w10="urn:schemas-microsoft-com:office:word" xmlns:w="http://schemas.openxmlformats.org/wordprocessingml/2006/main" xmlns:w14="http://schemas.microsoft.com/office/word/2010/wordml" xmlns:w15="http://schemas.microsoft.com/office/word/2012/wordml" xmlns:w16cex="http://schemas.microsoft.com/office/word/2018/wordml/cex" xmlns:w16cid="http://schemas.microsoft.com/office/word/2016/wordml/cid" xmlns:w16="http://schemas.microsoft.com/office/word/2018/wordml" xmlns:w16se="http://schemas.microsoft.com/office/word/2015/wordml/symex" xmlns:wpg="http://schemas.microsoft.com/office/word/2010/wordprocessingGroup" xmlns:wpi="http://schemas.microsoft.com/office/word/2010/wordprocessingInk" xmlns:wne="http://schemas.microsoft.com/office/word/2006/wordml" xmlns:wps="http://schemas.microsoft.com/office/word/2010/wordprocessingShape" mc:Ignorable="w14 w15 w16se w16cid w16 w16cex wp14">
   <w:endnote w:type="separator" w:id="-1">
     <w:p>
       <w:pPr>
@@ -2836,7 +2865,7 @@
 </file>
 
 <file path=word/footer1.xml><?xml version="1.0" encoding="utf-8"?>
-<w:ftr xmlns:wpc="http://schemas.microsoft.com/office/word/2010/wordprocessingCanvas" xmlns:cx="http://schemas.microsoft.com/office/drawing/2014/chartex" xmlns:cx1="http://schemas.microsoft.com/office/drawing/2015/9/8/chartex" xmlns:cx2="http://schemas.microsoft.com/office/drawing/2015/10/21/chartex" xmlns:cx3="http://schemas.microsoft.com/office/drawing/2016/5/9/chartex" xmlns:cx4="http://schemas.microsoft.com/office/drawing/2016/5/10/chartex" xmlns:cx5="http://schemas.microsoft.com/office/drawing/2016/5/11/chartex" xmlns:cx6="http://schemas.microsoft.com/office/drawing/2016/5/12/chartex" xmlns:cx7="http://schemas.microsoft.com/office/drawing/2016/5/13/chartex" xmlns:cx8="http://schemas.microsoft.com/office/drawing/2016/5/14/chartex" xmlns:mc="http://schemas.openxmlformats.org/markup-compatibility/2006" xmlns:aink="http://schemas.microsoft.com/office/drawing/2016/ink" xmlns:am3d="http://schemas.microsoft.com/office/drawing/2017/model3d" xmlns:o="urn:schemas-microsoft-com:office:office" xmlns:r="http://schemas.openxmlformats.org/officeDocument/2006/relationships" xmlns:m="http://schemas.openxmlformats.org/officeDocument/2006/math" xmlns:v="urn:schemas-microsoft-com:vml" xmlns:wp14="http://schemas.microsoft.com/office/word/2010/wordprocessingDrawing" xmlns:wp="http://schemas.openxmlformats.org/drawingml/2006/wordprocessingDrawing" xmlns:w10="urn:schemas-microsoft-com:office:word" xmlns:w="http://schemas.openxmlformats.org/wordprocessingml/2006/main" xmlns:w14="http://schemas.microsoft.com/office/word/2010/wordml" xmlns:w15="http://schemas.microsoft.com/office/word/2012/wordml" xmlns:w16cid="http://schemas.microsoft.com/office/word/2016/wordml/cid" xmlns:w16se="http://schemas.microsoft.com/office/word/2015/wordml/symex" xmlns:wpg="http://schemas.microsoft.com/office/word/2010/wordprocessingGroup" xmlns:wpi="http://schemas.microsoft.com/office/word/2010/wordprocessingInk" xmlns:wne="http://schemas.microsoft.com/office/word/2006/wordml" xmlns:wps="http://schemas.microsoft.com/office/word/2010/wordprocessingShape" mc:Ignorable="w14 w15 w16se w16cid wp14">
+<w:ftr xmlns:wpc="http://schemas.microsoft.com/office/word/2010/wordprocessingCanvas" xmlns:cx="http://schemas.microsoft.com/office/drawing/2014/chartex" xmlns:cx1="http://schemas.microsoft.com/office/drawing/2015/9/8/chartex" xmlns:cx2="http://schemas.microsoft.com/office/drawing/2015/10/21/chartex" xmlns:cx3="http://schemas.microsoft.com/office/drawing/2016/5/9/chartex" xmlns:cx4="http://schemas.microsoft.com/office/drawing/2016/5/10/chartex" xmlns:cx5="http://schemas.microsoft.com/office/drawing/2016/5/11/chartex" xmlns:cx6="http://schemas.microsoft.com/office/drawing/2016/5/12/chartex" xmlns:cx7="http://schemas.microsoft.com/office/drawing/2016/5/13/chartex" xmlns:cx8="http://schemas.microsoft.com/office/drawing/2016/5/14/chartex" xmlns:mc="http://schemas.openxmlformats.org/markup-compatibility/2006" xmlns:aink="http://schemas.microsoft.com/office/drawing/2016/ink" xmlns:am3d="http://schemas.microsoft.com/office/drawing/2017/model3d" xmlns:o="urn:schemas-microsoft-com:office:office" xmlns:r="http://schemas.openxmlformats.org/officeDocument/2006/relationships" xmlns:m="http://schemas.openxmlformats.org/officeDocument/2006/math" xmlns:v="urn:schemas-microsoft-com:vml" xmlns:wp14="http://schemas.microsoft.com/office/word/2010/wordprocessingDrawing" xmlns:wp="http://schemas.openxmlformats.org/drawingml/2006/wordprocessingDrawing" xmlns:w10="urn:schemas-microsoft-com:office:word" xmlns:w="http://schemas.openxmlformats.org/wordprocessingml/2006/main" xmlns:w14="http://schemas.microsoft.com/office/word/2010/wordml" xmlns:w15="http://schemas.microsoft.com/office/word/2012/wordml" xmlns:w16cex="http://schemas.microsoft.com/office/word/2018/wordml/cex" xmlns:w16cid="http://schemas.microsoft.com/office/word/2016/wordml/cid" xmlns:w16="http://schemas.microsoft.com/office/word/2018/wordml" xmlns:w16se="http://schemas.microsoft.com/office/word/2015/wordml/symex" xmlns:wpg="http://schemas.microsoft.com/office/word/2010/wordprocessingGroup" xmlns:wpi="http://schemas.microsoft.com/office/word/2010/wordprocessingInk" xmlns:wne="http://schemas.microsoft.com/office/word/2006/wordml" xmlns:wps="http://schemas.microsoft.com/office/word/2010/wordprocessingShape" mc:Ignorable="w14 w15 w16se w16cid w16 w16cex wp14">
   <w:sdt>
     <w:sdtPr>
       <w:id w:val="1488749617"/>
@@ -2889,7 +2918,7 @@
 </file>
 
 <file path=word/footnotes.xml><?xml version="1.0" encoding="utf-8"?>
-<w:footnotes xmlns:wpc="http://schemas.microsoft.com/office/word/2010/wordprocessingCanvas" xmlns:cx="http://schemas.microsoft.com/office/drawing/2014/chartex" xmlns:cx1="http://schemas.microsoft.com/office/drawing/2015/9/8/chartex" xmlns:cx2="http://schemas.microsoft.com/office/drawing/2015/10/21/chartex" xmlns:cx3="http://schemas.microsoft.com/office/drawing/2016/5/9/chartex" xmlns:cx4="http://schemas.microsoft.com/office/drawing/2016/5/10/chartex" xmlns:cx5="http://schemas.microsoft.com/office/drawing/2016/5/11/chartex" xmlns:cx6="http://schemas.microsoft.com/office/drawing/2016/5/12/chartex" xmlns:cx7="http://schemas.microsoft.com/office/drawing/2016/5/13/chartex" xmlns:cx8="http://schemas.microsoft.com/office/drawing/2016/5/14/chartex" xmlns:mc="http://schemas.openxmlformats.org/markup-compatibility/2006" xmlns:aink="http://schemas.microsoft.com/office/drawing/2016/ink" xmlns:am3d="http://schemas.microsoft.com/office/drawing/2017/model3d" xmlns:o="urn:schemas-microsoft-com:office:office" xmlns:r="http://schemas.openxmlformats.org/officeDocument/2006/relationships" xmlns:m="http://schemas.openxmlformats.org/officeDocument/2006/math" xmlns:v="urn:schemas-microsoft-com:vml" xmlns:wp14="http://schemas.microsoft.com/office/word/2010/wordprocessingDrawing" xmlns:wp="http://schemas.openxmlformats.org/drawingml/2006/wordprocessingDrawing" xmlns:w10="urn:schemas-microsoft-com:office:word" xmlns:w="http://schemas.openxmlformats.org/wordprocessingml/2006/main" xmlns:w14="http://schemas.microsoft.com/office/word/2010/wordml" xmlns:w15="http://schemas.microsoft.com/office/word/2012/wordml" xmlns:w16cid="http://schemas.microsoft.com/office/word/2016/wordml/cid" xmlns:w16se="http://schemas.microsoft.com/office/word/2015/wordml/symex" xmlns:wpg="http://schemas.microsoft.com/office/word/2010/wordprocessingGroup" xmlns:wpi="http://schemas.microsoft.com/office/word/2010/wordprocessingInk" xmlns:wne="http://schemas.microsoft.com/office/word/2006/wordml" xmlns:wps="http://schemas.microsoft.com/office/word/2010/wordprocessingShape" mc:Ignorable="w14 w15 w16se w16cid wp14">
+<w:footnotes xmlns:wpc="http://schemas.microsoft.com/office/word/2010/wordprocessingCanvas" xmlns:cx="http://schemas.microsoft.com/office/drawing/2014/chartex" xmlns:cx1="http://schemas.microsoft.com/office/drawing/2015/9/8/chartex" xmlns:cx2="http://schemas.microsoft.com/office/drawing/2015/10/21/chartex" xmlns:cx3="http://schemas.microsoft.com/office/drawing/2016/5/9/chartex" xmlns:cx4="http://schemas.microsoft.com/office/drawing/2016/5/10/chartex" xmlns:cx5="http://schemas.microsoft.com/office/drawing/2016/5/11/chartex" xmlns:cx6="http://schemas.microsoft.com/office/drawing/2016/5/12/chartex" xmlns:cx7="http://schemas.microsoft.com/office/drawing/2016/5/13/chartex" xmlns:cx8="http://schemas.microsoft.com/office/drawing/2016/5/14/chartex" xmlns:mc="http://schemas.openxmlformats.org/markup-compatibility/2006" xmlns:aink="http://schemas.microsoft.com/office/drawing/2016/ink" xmlns:am3d="http://schemas.microsoft.com/office/drawing/2017/model3d" xmlns:o="urn:schemas-microsoft-com:office:office" xmlns:r="http://schemas.openxmlformats.org/officeDocument/2006/relationships" xmlns:m="http://schemas.openxmlformats.org/officeDocument/2006/math" xmlns:v="urn:schemas-microsoft-com:vml" xmlns:wp14="http://schemas.microsoft.com/office/word/2010/wordprocessingDrawing" xmlns:wp="http://schemas.openxmlformats.org/drawingml/2006/wordprocessingDrawing" xmlns:w10="urn:schemas-microsoft-com:office:word" xmlns:w="http://schemas.openxmlformats.org/wordprocessingml/2006/main" xmlns:w14="http://schemas.microsoft.com/office/word/2010/wordml" xmlns:w15="http://schemas.microsoft.com/office/word/2012/wordml" xmlns:w16cex="http://schemas.microsoft.com/office/word/2018/wordml/cex" xmlns:w16cid="http://schemas.microsoft.com/office/word/2016/wordml/cid" xmlns:w16="http://schemas.microsoft.com/office/word/2018/wordml" xmlns:w16se="http://schemas.microsoft.com/office/word/2015/wordml/symex" xmlns:wpg="http://schemas.microsoft.com/office/word/2010/wordprocessingGroup" xmlns:wpi="http://schemas.microsoft.com/office/word/2010/wordprocessingInk" xmlns:wne="http://schemas.microsoft.com/office/word/2006/wordml" xmlns:wps="http://schemas.microsoft.com/office/word/2010/wordprocessingShape" mc:Ignorable="w14 w15 w16se w16cid w16 w16cex wp14">
   <w:footnote w:type="separator" w:id="-1">
     <w:p>
       <w:pPr>
@@ -2914,7 +2943,7 @@
 </file>
 
 <file path=word/styles.xml><?xml version="1.0" encoding="utf-8"?>
-<w:styles xmlns:mc="http://schemas.openxmlformats.org/markup-compatibility/2006" xmlns:r="http://schemas.openxmlformats.org/officeDocument/2006/relationships" xmlns:w="http://schemas.openxmlformats.org/wordprocessingml/2006/main" xmlns:w14="http://schemas.microsoft.com/office/word/2010/wordml" xmlns:w15="http://schemas.microsoft.com/office/word/2012/wordml" xmlns:w16cid="http://schemas.microsoft.com/office/word/2016/wordml/cid" xmlns:w16se="http://schemas.microsoft.com/office/word/2015/wordml/symex" mc:Ignorable="w14 w15 w16se w16cid">
+<w:styles xmlns:mc="http://schemas.openxmlformats.org/markup-compatibility/2006" xmlns:r="http://schemas.openxmlformats.org/officeDocument/2006/relationships" xmlns:w="http://schemas.openxmlformats.org/wordprocessingml/2006/main" xmlns:w14="http://schemas.microsoft.com/office/word/2010/wordml" xmlns:w15="http://schemas.microsoft.com/office/word/2012/wordml" xmlns:w16cex="http://schemas.microsoft.com/office/word/2018/wordml/cex" xmlns:w16cid="http://schemas.microsoft.com/office/word/2016/wordml/cid" xmlns:w16="http://schemas.microsoft.com/office/word/2018/wordml" xmlns:w16se="http://schemas.microsoft.com/office/word/2015/wordml/symex" mc:Ignorable="w14 w15 w16se w16cid w16 w16cex">
   <w:docDefaults>
     <w:rPrDefault>
       <w:rPr>
@@ -3036,6 +3065,7 @@
     <w:lsdException w:name="HTML Sample" w:semiHidden="1" w:unhideWhenUsed="1"/>
     <w:lsdException w:name="HTML Typewriter" w:semiHidden="1" w:unhideWhenUsed="1"/>
     <w:lsdException w:name="HTML Variable" w:semiHidden="1" w:unhideWhenUsed="1"/>
+    <w:lsdException w:name="Normal Table" w:semiHidden="1" w:unhideWhenUsed="1"/>
     <w:lsdException w:name="annotation subject" w:semiHidden="1" w:unhideWhenUsed="1"/>
     <w:lsdException w:name="No List" w:semiHidden="1" w:unhideWhenUsed="1"/>
     <w:lsdException w:name="Outline List 1" w:semiHidden="1" w:unhideWhenUsed="1"/>
@@ -3081,9 +3111,11 @@
     <w:lsdException w:name="Table Subtle 1" w:semiHidden="1" w:unhideWhenUsed="1"/>
     <w:lsdException w:name="Table Subtle 2" w:semiHidden="1" w:unhideWhenUsed="1"/>
     <w:lsdException w:name="Table Web 1" w:semiHidden="1" w:unhideWhenUsed="1"/>
+    <w:lsdException w:name="Table Web 2" w:semiHidden="1" w:unhideWhenUsed="1"/>
     <w:lsdException w:name="Table Web 3" w:semiHidden="1" w:unhideWhenUsed="1"/>
     <w:lsdException w:name="Balloon Text" w:semiHidden="1" w:unhideWhenUsed="1"/>
     <w:lsdException w:name="Table Grid" w:uiPriority="39"/>
+    <w:lsdException w:name="Table Theme" w:semiHidden="1" w:unhideWhenUsed="1"/>
     <w:lsdException w:name="Placeholder Text" w:semiHidden="1"/>
     <w:lsdException w:name="No Spacing" w:uiPriority="1" w:qFormat="1"/>
     <w:lsdException w:name="Light Shading" w:uiPriority="60"/>

</xml_diff>

<commit_message>
Modified handling of Browseroptions & logging
</commit_message>
<xml_diff>
--- a/DocSrc/Selenium from Dyalog New.docx
+++ b/DocSrc/Selenium from Dyalog New.docx
@@ -879,7 +879,13 @@
         <w:t>Selenium</w:t>
       </w:r>
       <w:r>
-        <w:t xml:space="preserve"> namespace exposes three global variables:</w:t>
+        <w:t xml:space="preserve"> namespace exposes </w:t>
+      </w:r>
+      <w:r>
+        <w:t>the following</w:t>
+      </w:r>
+      <w:r>
+        <w:t xml:space="preserve"> global variables:</w:t>
       </w:r>
     </w:p>
     <w:tbl>
@@ -1163,7 +1169,23 @@
                 <w:sz w:val="20"/>
                 <w:u w:val="single"/>
               </w:rPr>
+              <w:t>[</w:t>
+            </w:r>
+            <w:r>
+              <w:rPr>
+                <w:rFonts w:ascii="APL385 Unicode" w:hAnsi="APL385 Unicode"/>
+                <w:sz w:val="20"/>
+                <w:u w:val="single"/>
+              </w:rPr>
               <w:t>BROWSEROPTIONS</w:t>
+            </w:r>
+            <w:r>
+              <w:rPr>
+                <w:rFonts w:ascii="APL385 Unicode" w:hAnsi="APL385 Unicode"/>
+                <w:sz w:val="20"/>
+                <w:u w:val="single"/>
+              </w:rPr>
+              <w:t>] (optional)</w:t>
             </w:r>
           </w:p>
         </w:tc>
@@ -1396,6 +1418,9 @@
       </w:r>
       <w:r>
         <w:t xml:space="preserve"> property subsequently has the desired value. Signals an error if navigation fails.</w:t>
+      </w:r>
+      <w:r>
+        <w:t xml:space="preserve"> While Navigate.GoToUrl requires a complete URL, you may also specify relative URLs here (ommitting protocol, domain &amp; port).</w:t>
       </w:r>
     </w:p>
     <w:p>
@@ -2196,7 +2221,25 @@
         </w:rPr>
       </w:pPr>
       <w:r>
-        <w:t xml:space="preserve">An optional second character vector can be used to replace the default, which is </w:t>
+        <w:t xml:space="preserve">An optional second character vector can be used </w:t>
+      </w:r>
+      <w:r>
+        <w:t xml:space="preserve">in </w:t>
+      </w:r>
+      <w:r>
+        <w:rPr>
+          <w:rFonts w:ascii="APL385 Unicode" w:hAnsi="APL385 Unicode"/>
+        </w:rPr>
+        <w:t>message</w:t>
+      </w:r>
+      <w:r>
+        <w:rPr>
+          <w:rFonts w:ascii="Cambria Math" w:hAnsi="Cambria Math"/>
+        </w:rPr>
+        <w:t xml:space="preserve"> </w:t>
+      </w:r>
+      <w:r>
+        <w:t xml:space="preserve">to replace the default, which is </w:t>
       </w:r>
       <w:r>
         <w:br/>
@@ -2534,6 +2577,7 @@
       <w:pPr>
         <w:pStyle w:val="berschrift3"/>
       </w:pPr>
+      <w:bookmarkStart w:id="0" w:name="_Hlk42536997"/>
       <w:r>
         <w:rPr>
           <w:highlight w:val="lightGray"/>
@@ -2544,13 +2588,29 @@
         <w:t xml:space="preserve"> </w:t>
       </w:r>
     </w:p>
+    <w:bookmarkEnd w:id="0"/>
     <w:p>
       <w:pPr>
         <w:keepNext/>
         <w:keepLines/>
       </w:pPr>
       <w:r>
-        <w:t>Select the item with a given text in a dropdown. For example:</w:t>
+        <w:t xml:space="preserve">Send </w:t>
+      </w:r>
+      <w:r>
+        <w:t xml:space="preserve">keystrokes </w:t>
+      </w:r>
+      <w:r>
+        <w:t xml:space="preserve">to </w:t>
+      </w:r>
+      <w:r>
+        <w:t xml:space="preserve"> </w:t>
+      </w:r>
+      <w:r>
+        <w:t xml:space="preserve">an input control. </w:t>
+      </w:r>
+      <w:r>
+        <w:t>For example:</w:t>
       </w:r>
     </w:p>
     <w:p>
@@ -2657,6 +2717,80 @@
         </w:rPr>
         <w:t>nl -2</w:t>
       </w:r>
+    </w:p>
+    <w:p>
+      <w:pPr>
+        <w:rPr>
+          <w:rFonts w:cstheme="minorHAnsi"/>
+          <w:sz w:val="20"/>
+        </w:rPr>
+      </w:pPr>
+      <w:r>
+        <w:rPr>
+          <w:rFonts w:cstheme="minorHAnsi"/>
+          <w:sz w:val="20"/>
+        </w:rPr>
+        <w:t>It should be pointed out that this function can not be used to "send text" to an input</w:t>
+      </w:r>
+      <w:r>
+        <w:rPr>
+          <w:rFonts w:cstheme="minorHAnsi"/>
+          <w:sz w:val="20"/>
+        </w:rPr>
+        <w:t>, but it rather send keystrokes. This is imporant as soon as you want to send characters that require pressing several keys to input them, as for example APL-Characters or "@" (on a german keyboard).</w:t>
+      </w:r>
+    </w:p>
+    <w:p>
+      <w:pPr>
+        <w:pStyle w:val="berschrift3"/>
+      </w:pPr>
+      <w:r>
+        <w:rPr>
+          <w:highlight w:val="lightGray"/>
+        </w:rPr>
+        <w:t>id Se</w:t>
+      </w:r>
+      <w:r>
+        <w:rPr>
+          <w:highlight w:val="lightGray"/>
+        </w:rPr>
+        <w:t>tInputValue</w:t>
+      </w:r>
+      <w:r>
+        <w:rPr>
+          <w:highlight w:val="lightGray"/>
+        </w:rPr>
+        <w:t xml:space="preserve"> text</w:t>
+      </w:r>
+    </w:p>
+    <w:p>
+      <w:r>
+        <w:t xml:space="preserve">This method </w:t>
+      </w:r>
+      <w:r>
+        <w:t xml:space="preserve"> </w:t>
+      </w:r>
+      <w:r>
+        <w:t xml:space="preserve">is an alternative to SendKeys. While SendKeys focusses on sending actual keystrokes, this function provides an easy way to send </w:t>
+      </w:r>
+      <w:r>
+        <w:rPr>
+          <w:b/>
+          <w:bCs/>
+        </w:rPr>
+        <w:t>text</w:t>
+      </w:r>
+      <w:r>
+        <w:t xml:space="preserve"> to an input control. It is recommended when sending "complex" text that may require key-combinations to enter it, for example APL-Keys or special characters like "@".</w:t>
+      </w:r>
+    </w:p>
+    <w:p>
+      <w:pPr>
+        <w:rPr>
+          <w:rFonts w:cstheme="minorHAnsi"/>
+          <w:sz w:val="20"/>
+        </w:rPr>
+      </w:pPr>
     </w:p>
     <w:p>
       <w:pPr>
@@ -2828,6 +2962,23 @@
         <w:t xml:space="preserve"> welcome!</w:t>
       </w:r>
     </w:p>
+    <w:p>
+      <w:pPr>
+        <w:pStyle w:val="berschrift2"/>
+      </w:pPr>
+      <w:r>
+        <w:t>Ending a test</w:t>
+      </w:r>
+    </w:p>
+    <w:p>
+      <w:r>
+        <w:t xml:space="preserve">As you have noticed, </w:t>
+      </w:r>
+      <w:r>
+        <w:t>running a test opens a console-window showing the output of the webdriver that was launched – which will in turn launch the browser. In order to close the windows at the end of a test. it is recommended to call BROWSER.Quit which will close those windows.</w:t>
+      </w:r>
+    </w:p>
+    <w:p/>
     <w:sectPr>
       <w:footerReference w:type="default" r:id="rId10"/>
       <w:pgSz w:w="11906" w:h="16838"/>

</xml_diff>

<commit_message>
Added "ClearInput"-Method and documented it
</commit_message>
<xml_diff>
--- a/DocSrc/Selenium from Dyalog New.docx
+++ b/DocSrc/Selenium from Dyalog New.docx
@@ -293,14 +293,23 @@
         <w:rPr>
           <w:rFonts w:ascii="APL385 Unicode" w:hAnsi="APL385 Unicode"/>
           <w:sz w:val="20"/>
-        </w:rPr>
-      </w:pPr>
-      <w:r>
-        <w:rPr>
-          <w:rFonts w:ascii="APL385 Unicode" w:hAnsi="APL385 Unicode"/>
-          <w:sz w:val="20"/>
-        </w:rPr>
-        <w:t xml:space="preserve">      S←##.Selenium</w:t>
+          <w:lang w:val="de-DE"/>
+        </w:rPr>
+      </w:pPr>
+      <w:r>
+        <w:rPr>
+          <w:rFonts w:ascii="APL385 Unicode" w:hAnsi="APL385 Unicode"/>
+          <w:sz w:val="20"/>
+        </w:rPr>
+        <w:t xml:space="preserve">      </w:t>
+      </w:r>
+      <w:r>
+        <w:rPr>
+          <w:rFonts w:ascii="APL385 Unicode" w:hAnsi="APL385 Unicode"/>
+          <w:sz w:val="20"/>
+          <w:lang w:val="de-DE"/>
+        </w:rPr>
+        <w:t>S←##.Selenium</w:t>
       </w:r>
     </w:p>
     <w:p>
@@ -309,12 +318,14 @@
         <w:rPr>
           <w:rFonts w:ascii="APL385 Unicode" w:hAnsi="APL385 Unicode"/>
           <w:sz w:val="20"/>
-        </w:rPr>
-      </w:pPr>
-      <w:r>
-        <w:rPr>
-          <w:rFonts w:ascii="APL385 Unicode" w:hAnsi="APL385 Unicode"/>
-          <w:sz w:val="20"/>
+          <w:lang w:val="de-DE"/>
+        </w:rPr>
+      </w:pPr>
+      <w:r>
+        <w:rPr>
+          <w:rFonts w:ascii="APL385 Unicode" w:hAnsi="APL385 Unicode"/>
+          <w:sz w:val="20"/>
+          <w:lang w:val="de-DE"/>
         </w:rPr>
         <w:t xml:space="preserve">      S.InitBrowser''</w:t>
       </w:r>
@@ -325,12 +336,14 @@
         <w:rPr>
           <w:rFonts w:ascii="APL385 Unicode" w:hAnsi="APL385 Unicode"/>
           <w:sz w:val="20"/>
-        </w:rPr>
-      </w:pPr>
-      <w:r>
-        <w:rPr>
-          <w:rFonts w:ascii="APL385 Unicode" w:hAnsi="APL385 Unicode"/>
-          <w:sz w:val="20"/>
+          <w:lang w:val="de-DE"/>
+        </w:rPr>
+      </w:pPr>
+      <w:r>
+        <w:rPr>
+          <w:rFonts w:ascii="APL385 Unicode" w:hAnsi="APL385 Unicode"/>
+          <w:sz w:val="20"/>
+          <w:lang w:val="de-DE"/>
         </w:rPr>
         <w:t xml:space="preserve">      S.GoTo'http://tryapl.org'</w:t>
       </w:r>
@@ -341,6 +354,7 @@
         <w:rPr>
           <w:rFonts w:ascii="APL385 Unicode" w:hAnsi="APL385 Unicode"/>
           <w:sz w:val="20"/>
+          <w:lang w:val="de-DE"/>
         </w:rPr>
       </w:pPr>
     </w:p>
@@ -356,8 +370,16 @@
         <w:rPr>
           <w:rFonts w:ascii="APL385 Unicode" w:hAnsi="APL385 Unicode"/>
           <w:sz w:val="20"/>
-        </w:rPr>
-        <w:t xml:space="preserve">      'APLedit'S.SendKeys'1 2 3+4 5 6'</w:t>
+          <w:lang w:val="de-DE"/>
+        </w:rPr>
+        <w:t xml:space="preserve">      </w:t>
+      </w:r>
+      <w:r>
+        <w:rPr>
+          <w:rFonts w:ascii="APL385 Unicode" w:hAnsi="APL385 Unicode"/>
+          <w:sz w:val="20"/>
+        </w:rPr>
+        <w:t>'APLedit'S.SendKeys'1 2 3+4 5 6'</w:t>
       </w:r>
     </w:p>
     <w:p>
@@ -602,12 +624,14 @@
             <w:pPr>
               <w:rPr>
                 <w:sz w:val="20"/>
+                <w:lang w:val="de-DE"/>
               </w:rPr>
             </w:pPr>
             <w:r>
               <w:rPr>
                 <w:rFonts w:ascii="APL385 Unicode" w:hAnsi="APL385 Unicode"/>
                 <w:sz w:val="20"/>
+                <w:lang w:val="de-DE"/>
               </w:rPr>
               <w:t>S.GoTo 'http://tryapl.org'</w:t>
             </w:r>
@@ -2288,6 +2312,45 @@
     <w:p>
       <w:pPr>
         <w:pStyle w:val="berschrift3"/>
+        <w:rPr>
+          <w:highlight w:val="lightGray"/>
+        </w:rPr>
+      </w:pPr>
+      <w:r>
+        <w:rPr>
+          <w:highlight w:val="lightGray"/>
+        </w:rPr>
+        <w:t>Clear</w:t>
+      </w:r>
+      <w:r>
+        <w:rPr>
+          <w:highlight w:val="lightGray"/>
+        </w:rPr>
+        <w:t>Input</w:t>
+      </w:r>
+      <w:r>
+        <w:rPr>
+          <w:highlight w:val="lightGray"/>
+        </w:rPr>
+        <w:t xml:space="preserve"> {selector}</w:t>
+      </w:r>
+    </w:p>
+    <w:p>
+      <w:pPr>
+        <w:rPr>
+          <w:highlight w:val="lightGray"/>
+        </w:rPr>
+      </w:pPr>
+      <w:r>
+        <w:rPr>
+          <w:highlight w:val="lightGray"/>
+        </w:rPr>
+        <w:t>Clears the content of input-fields or textarea.</w:t>
+      </w:r>
+    </w:p>
+    <w:p>
+      <w:pPr>
+        <w:pStyle w:val="berschrift3"/>
       </w:pPr>
       <w:r>
         <w:rPr>
@@ -2582,6 +2645,7 @@
         <w:rPr>
           <w:highlight w:val="lightGray"/>
         </w:rPr>
+        <w:lastRenderedPageBreak/>
         <w:t>id SendKeys text</w:t>
       </w:r>
       <w:r>
@@ -2672,7 +2736,6 @@
     </w:p>
     <w:p>
       <w:r>
-        <w:lastRenderedPageBreak/>
         <w:t xml:space="preserve">The right argument can be a special key selected from Selenium.Keys. </w:t>
       </w:r>
       <w:r>
@@ -2940,6 +3003,38 @@
           <w:szCs w:val="20"/>
         </w:rPr>
         <w:t>DragAndDropToOffset  KeyDown  KeyUp  Release</w:t>
+      </w:r>
+    </w:p>
+    <w:p>
+      <w:pPr>
+        <w:rPr>
+          <w:rFonts w:ascii="APL385 Unicode" w:hAnsi="APL385 Unicode"/>
+          <w:sz w:val="20"/>
+          <w:szCs w:val="20"/>
+        </w:rPr>
+      </w:pPr>
+      <w:r>
+        <w:t>It is also worth mentionin</w:t>
+      </w:r>
+      <w:r>
+        <w:t xml:space="preserve">g </w:t>
+      </w:r>
+      <w:r>
+        <w:rPr>
+          <w:rFonts w:ascii="APL385 Unicode" w:hAnsi="APL385 Unicode"/>
+          <w:sz w:val="20"/>
+          <w:szCs w:val="20"/>
+        </w:rPr>
+        <w:t>Selenium.BROWSER.Navigate.Refresh</w:t>
+      </w:r>
+      <w:r>
+        <w:t xml:space="preserve"> </w:t>
+      </w:r>
+      <w:r>
+        <w:t xml:space="preserve">which can be useful when experimenting in the session </w:t>
+      </w:r>
+      <w:r>
+        <w:t>to refresh the current page.</w:t>
       </w:r>
     </w:p>
     <w:p>

</xml_diff>